<commit_message>
Desenvolvimento dois tópicos e proposta TCC.
Foi desenvolvido o documento de proposta para o assunto do TCC.
E escrito dois novos tópicos 1.4 e 1.6 e finalização do tópico historico
da empresa.
</commit_message>
<xml_diff>
--- a/Documentação/Estagio supervisionado - I/relatorio/Relatorio.docx
+++ b/Documentação/Estagio supervisionado - I/relatorio/Relatorio.docx
@@ -22,8 +22,10 @@
           <w:sz w:val="20"/>
           <w:szCs w:val="20"/>
         </w:rPr>
-        <w:t>Versão Doc.: 1.0.1</w:t>
-      </w:r>
+        <w:t>Versão Doc.: 1.0.3</w:t>
+      </w:r>
+      <w:bookmarkStart w:id="0" w:name="_GoBack"/>
+      <w:bookmarkEnd w:id="0"/>
     </w:p>
     <w:p>
       <w:pPr>
@@ -1035,35 +1037,114 @@
         <w:rPr>
           <w:rFonts w:cs="Arial"/>
         </w:rPr>
-        <w:t xml:space="preserve">Maria </w:t>
-      </w:r>
-      <w:proofErr w:type="spellStart"/>
-      <w:r>
-        <w:rPr>
-          <w:rFonts w:cs="Arial"/>
-        </w:rPr>
-        <w:t>Altimira</w:t>
-      </w:r>
-      <w:proofErr w:type="spellEnd"/>
+        <w:t>Maria Altimira Tognetti Póvoa</w:t>
+      </w:r>
       <w:r>
         <w:rPr>
           <w:rFonts w:cs="Arial"/>
         </w:rPr>
         <w:t xml:space="preserve"> </w:t>
       </w:r>
-      <w:proofErr w:type="spellStart"/>
-      <w:r>
-        <w:rPr>
-          <w:rFonts w:cs="Arial"/>
-        </w:rPr>
-        <w:t>Tognetti</w:t>
-      </w:r>
-      <w:proofErr w:type="spellEnd"/>
-      <w:r>
-        <w:rPr>
-          <w:rFonts w:cs="Arial"/>
-        </w:rPr>
-        <w:t xml:space="preserve"> Póvoa</w:t>
+    </w:p>
+    <w:p>
+      <w:pPr>
+        <w:rPr>
+          <w:rFonts w:cs="Arial"/>
+          <w:b/>
+        </w:rPr>
+      </w:pPr>
+      <w:r>
+        <w:rPr>
+          <w:rFonts w:cs="Arial"/>
+          <w:b/>
+        </w:rPr>
+        <w:t xml:space="preserve">Nome do Estagiário: </w:t>
+      </w:r>
+      <w:r>
+        <w:rPr>
+          <w:rFonts w:cs="Arial"/>
+        </w:rPr>
+        <w:t>Luiz Carlos Arruda Silva</w:t>
+      </w:r>
+    </w:p>
+    <w:p>
+      <w:pPr>
+        <w:rPr>
+          <w:rFonts w:cs="Arial"/>
+          <w:u w:val="single"/>
+        </w:rPr>
+      </w:pPr>
+      <w:r>
+        <w:rPr>
+          <w:rFonts w:cs="Arial"/>
+          <w:b/>
+        </w:rPr>
+        <w:t>Período de realização</w:t>
+      </w:r>
+      <w:r>
+        <w:rPr>
+          <w:rFonts w:cs="Arial"/>
+        </w:rPr>
+        <w:t xml:space="preserve">: </w:t>
+      </w:r>
+    </w:p>
+    <w:p>
+      <w:pPr>
+        <w:rPr>
+          <w:rFonts w:cs="Arial"/>
+        </w:rPr>
+      </w:pPr>
+      <w:r>
+        <w:rPr>
+          <w:rFonts w:cs="Arial"/>
+          <w:b/>
+        </w:rPr>
+        <w:t>Total de horas</w:t>
+      </w:r>
+      <w:r>
+        <w:rPr>
+          <w:rFonts w:cs="Arial"/>
+        </w:rPr>
+        <w:t>:</w:t>
+      </w:r>
+      <w:r>
+        <w:rPr>
+          <w:rFonts w:cs="Arial"/>
+        </w:rPr>
+        <w:t>80</w:t>
+      </w:r>
+      <w:r>
+        <w:rPr>
+          <w:rFonts w:cs="Arial"/>
+        </w:rPr>
+        <w:t xml:space="preserve"> horas</w:t>
+      </w:r>
+    </w:p>
+    <w:p>
+      <w:pPr>
+        <w:rPr>
+          <w:rFonts w:cs="Arial"/>
+        </w:rPr>
+      </w:pPr>
+    </w:p>
+    <w:p>
+      <w:pPr>
+        <w:jc w:val="both"/>
+        <w:rPr>
+          <w:rFonts w:cs="Arial"/>
+        </w:rPr>
+      </w:pPr>
+      <w:r>
+        <w:rPr>
+          <w:rFonts w:cs="Arial"/>
+        </w:rPr>
+        <w:t xml:space="preserve">Local e </w:t>
+      </w:r>
+      <w:r>
+        <w:rPr>
+          <w:rFonts w:cs="Arial"/>
+        </w:rPr>
+        <w:t>data:</w:t>
       </w:r>
       <w:r>
         <w:rPr>
@@ -1071,121 +1152,12 @@
         </w:rPr>
         <w:t xml:space="preserve"> </w:t>
       </w:r>
-    </w:p>
-    <w:p>
-      <w:pPr>
-        <w:rPr>
-          <w:rFonts w:cs="Arial"/>
-          <w:b/>
-        </w:rPr>
-      </w:pPr>
-      <w:r>
-        <w:rPr>
-          <w:rFonts w:cs="Arial"/>
-          <w:b/>
-        </w:rPr>
-        <w:t xml:space="preserve">Nome do Estagiário: </w:t>
-      </w:r>
-      <w:r>
-        <w:rPr>
-          <w:rFonts w:cs="Arial"/>
-        </w:rPr>
-        <w:t>Luiz Carlos Arruda Silva</w:t>
-      </w:r>
-    </w:p>
-    <w:p>
-      <w:pPr>
-        <w:rPr>
-          <w:rFonts w:cs="Arial"/>
-          <w:u w:val="single"/>
-        </w:rPr>
-      </w:pPr>
-      <w:r>
-        <w:rPr>
-          <w:rFonts w:cs="Arial"/>
-          <w:b/>
-        </w:rPr>
-        <w:t>Período de realização</w:t>
-      </w:r>
-      <w:r>
-        <w:rPr>
-          <w:rFonts w:cs="Arial"/>
-        </w:rPr>
-        <w:t xml:space="preserve">: </w:t>
-      </w:r>
-    </w:p>
-    <w:p>
-      <w:pPr>
-        <w:rPr>
-          <w:rFonts w:cs="Arial"/>
-        </w:rPr>
-      </w:pPr>
-      <w:r>
-        <w:rPr>
-          <w:rFonts w:cs="Arial"/>
-          <w:b/>
-        </w:rPr>
-        <w:t>Total de horas</w:t>
-      </w:r>
-      <w:r>
-        <w:rPr>
-          <w:rFonts w:cs="Arial"/>
-        </w:rPr>
-        <w:t>:</w:t>
-      </w:r>
-      <w:r>
-        <w:rPr>
-          <w:rFonts w:cs="Arial"/>
-        </w:rPr>
-        <w:t>80</w:t>
-      </w:r>
-      <w:r>
-        <w:rPr>
-          <w:rFonts w:cs="Arial"/>
-        </w:rPr>
-        <w:t xml:space="preserve"> horas</w:t>
-      </w:r>
-    </w:p>
-    <w:p>
-      <w:pPr>
-        <w:rPr>
-          <w:rFonts w:cs="Arial"/>
-        </w:rPr>
-      </w:pPr>
-    </w:p>
-    <w:p>
-      <w:pPr>
-        <w:jc w:val="both"/>
-        <w:rPr>
-          <w:rFonts w:cs="Arial"/>
-        </w:rPr>
-      </w:pPr>
-      <w:r>
-        <w:rPr>
-          <w:rFonts w:cs="Arial"/>
-        </w:rPr>
-        <w:t xml:space="preserve">Local e </w:t>
-      </w:r>
-      <w:r>
-        <w:rPr>
-          <w:rFonts w:cs="Arial"/>
-        </w:rPr>
-        <w:t>data:</w:t>
-      </w:r>
-      <w:r>
-        <w:rPr>
-          <w:rFonts w:cs="Arial"/>
-        </w:rPr>
-        <w:t xml:space="preserve"> </w:t>
-      </w:r>
-      <w:proofErr w:type="spellStart"/>
-      <w:r>
-        <w:rPr>
-          <w:rFonts w:cs="Arial"/>
-        </w:rPr>
-        <w:t>Araraquara,outubro</w:t>
-      </w:r>
-      <w:proofErr w:type="spellEnd"/>
+      <w:r>
+        <w:rPr>
+          <w:rFonts w:cs="Arial"/>
+        </w:rPr>
+        <w:t>Araraquara, Outubro</w:t>
+      </w:r>
       <w:r>
         <w:rPr>
           <w:rFonts w:cs="Arial"/>
@@ -1679,7 +1651,7 @@
         </w:rPr>
         <w:fldChar w:fldCharType="separate"/>
       </w:r>
-      <w:hyperlink w:anchor="_Toc399270562" w:history="1">
+      <w:hyperlink w:anchor="_Toc399776472" w:history="1">
         <w:r>
           <w:rPr>
             <w:rStyle w:val="Hyperlink"/>
@@ -1707,7 +1679,7 @@
             <w:noProof/>
             <w:webHidden/>
           </w:rPr>
-          <w:instrText xml:space="preserve"> PAGEREF _Toc399270562 \h </w:instrText>
+          <w:instrText xml:space="preserve"> PAGEREF _Toc399776472 \h </w:instrText>
         </w:r>
         <w:r>
           <w:rPr>
@@ -1751,7 +1723,7 @@
           <w:szCs w:val="22"/>
         </w:rPr>
       </w:pPr>
-      <w:hyperlink w:anchor="_Toc399270563" w:history="1">
+      <w:hyperlink w:anchor="_Toc399776473" w:history="1">
         <w:r>
           <w:rPr>
             <w:rStyle w:val="Hyperlink"/>
@@ -1778,7 +1750,7 @@
             <w:noProof/>
             <w:webHidden/>
           </w:rPr>
-          <w:instrText xml:space="preserve"> PAGEREF _Toc399270563 \h </w:instrText>
+          <w:instrText xml:space="preserve"> PAGEREF _Toc399776473 \h </w:instrText>
         </w:r>
         <w:r>
           <w:rPr>
@@ -1823,7 +1795,7 @@
           <w:szCs w:val="22"/>
         </w:rPr>
       </w:pPr>
-      <w:hyperlink w:anchor="_Toc399270564" w:history="1">
+      <w:hyperlink w:anchor="_Toc399776474" w:history="1">
         <w:r>
           <w:rPr>
             <w:rStyle w:val="Hyperlink"/>
@@ -1866,7 +1838,7 @@
             <w:noProof/>
             <w:webHidden/>
           </w:rPr>
-          <w:instrText xml:space="preserve"> PAGEREF _Toc399270564 \h </w:instrText>
+          <w:instrText xml:space="preserve"> PAGEREF _Toc399776474 \h </w:instrText>
         </w:r>
         <w:r>
           <w:rPr>
@@ -1911,7 +1883,7 @@
           <w:szCs w:val="22"/>
         </w:rPr>
       </w:pPr>
-      <w:hyperlink w:anchor="_Toc399270565" w:history="1">
+      <w:hyperlink w:anchor="_Toc399776475" w:history="1">
         <w:r>
           <w:rPr>
             <w:rStyle w:val="Hyperlink"/>
@@ -1954,7 +1926,7 @@
             <w:noProof/>
             <w:webHidden/>
           </w:rPr>
-          <w:instrText xml:space="preserve"> PAGEREF _Toc399270565 \h </w:instrText>
+          <w:instrText xml:space="preserve"> PAGEREF _Toc399776475 \h </w:instrText>
         </w:r>
         <w:r>
           <w:rPr>
@@ -1999,7 +1971,7 @@
           <w:szCs w:val="22"/>
         </w:rPr>
       </w:pPr>
-      <w:hyperlink w:anchor="_Toc399270566" w:history="1">
+      <w:hyperlink w:anchor="_Toc399776476" w:history="1">
         <w:r>
           <w:rPr>
             <w:rStyle w:val="Hyperlink"/>
@@ -2042,7 +2014,7 @@
             <w:noProof/>
             <w:webHidden/>
           </w:rPr>
-          <w:instrText xml:space="preserve"> PAGEREF _Toc399270566 \h </w:instrText>
+          <w:instrText xml:space="preserve"> PAGEREF _Toc399776476 \h </w:instrText>
         </w:r>
         <w:r>
           <w:rPr>
@@ -2062,7 +2034,7 @@
             <w:noProof/>
             <w:webHidden/>
           </w:rPr>
-          <w:t>4</w:t>
+          <w:t>3</w:t>
         </w:r>
         <w:r>
           <w:rPr>
@@ -2086,7 +2058,7 @@
           <w:szCs w:val="22"/>
         </w:rPr>
       </w:pPr>
-      <w:hyperlink w:anchor="_Toc399270567" w:history="1">
+      <w:hyperlink w:anchor="_Toc399776477" w:history="1">
         <w:r>
           <w:rPr>
             <w:rStyle w:val="Hyperlink"/>
@@ -2113,7 +2085,7 @@
             <w:noProof/>
             <w:webHidden/>
           </w:rPr>
-          <w:instrText xml:space="preserve"> PAGEREF _Toc399270567 \h </w:instrText>
+          <w:instrText xml:space="preserve"> PAGEREF _Toc399776477 \h </w:instrText>
         </w:r>
         <w:r>
           <w:rPr>
@@ -2133,7 +2105,7 @@
             <w:noProof/>
             <w:webHidden/>
           </w:rPr>
-          <w:t>4</w:t>
+          <w:t>3</w:t>
         </w:r>
         <w:r>
           <w:rPr>
@@ -2157,13 +2129,13 @@
           <w:szCs w:val="22"/>
         </w:rPr>
       </w:pPr>
-      <w:hyperlink w:anchor="_Toc399270568" w:history="1">
+      <w:hyperlink w:anchor="_Toc399776478" w:history="1">
         <w:r>
           <w:rPr>
             <w:rStyle w:val="Hyperlink"/>
             <w:noProof/>
           </w:rPr>
-          <w:t>1.5 Produtos comercializados</w:t>
+          <w:t>1.6 Produtos comercializados</w:t>
         </w:r>
         <w:r>
           <w:rPr>
@@ -2184,7 +2156,7 @@
             <w:noProof/>
             <w:webHidden/>
           </w:rPr>
-          <w:instrText xml:space="preserve"> PAGEREF _Toc399270568 \h </w:instrText>
+          <w:instrText xml:space="preserve"> PAGEREF _Toc399776478 \h </w:instrText>
         </w:r>
         <w:r>
           <w:rPr>
@@ -2228,13 +2200,13 @@
           <w:szCs w:val="22"/>
         </w:rPr>
       </w:pPr>
-      <w:hyperlink w:anchor="_Toc399270569" w:history="1">
+      <w:hyperlink w:anchor="_Toc399776479" w:history="1">
         <w:r>
           <w:rPr>
             <w:rStyle w:val="Hyperlink"/>
             <w:noProof/>
           </w:rPr>
-          <w:t>1.6 Mercado consumidor</w:t>
+          <w:t>1.7 Mercado consumidor</w:t>
         </w:r>
         <w:r>
           <w:rPr>
@@ -2255,7 +2227,7 @@
             <w:noProof/>
             <w:webHidden/>
           </w:rPr>
-          <w:instrText xml:space="preserve"> PAGEREF _Toc399270569 \h </w:instrText>
+          <w:instrText xml:space="preserve"> PAGEREF _Toc399776479 \h </w:instrText>
         </w:r>
         <w:r>
           <w:rPr>
@@ -2299,13 +2271,13 @@
           <w:szCs w:val="22"/>
         </w:rPr>
       </w:pPr>
-      <w:hyperlink w:anchor="_Toc399270570" w:history="1">
+      <w:hyperlink w:anchor="_Toc399776480" w:history="1">
         <w:r>
           <w:rPr>
             <w:rStyle w:val="Hyperlink"/>
             <w:noProof/>
           </w:rPr>
-          <w:t>1.6.1 Administração Pública</w:t>
+          <w:t>1.7.1 Administração Pública</w:t>
         </w:r>
         <w:r>
           <w:rPr>
@@ -2326,7 +2298,7 @@
             <w:noProof/>
             <w:webHidden/>
           </w:rPr>
-          <w:instrText xml:space="preserve"> PAGEREF _Toc399270570 \h </w:instrText>
+          <w:instrText xml:space="preserve"> PAGEREF _Toc399776480 \h </w:instrText>
         </w:r>
         <w:r>
           <w:rPr>
@@ -2370,13 +2342,13 @@
           <w:szCs w:val="22"/>
         </w:rPr>
       </w:pPr>
-      <w:hyperlink w:anchor="_Toc399270571" w:history="1">
+      <w:hyperlink w:anchor="_Toc399776481" w:history="1">
         <w:r>
           <w:rPr>
             <w:rStyle w:val="Hyperlink"/>
             <w:noProof/>
           </w:rPr>
-          <w:t>1.6.2 Agroindústria</w:t>
+          <w:t>1.7.2 Agroindústria</w:t>
         </w:r>
         <w:r>
           <w:rPr>
@@ -2397,7 +2369,7 @@
             <w:noProof/>
             <w:webHidden/>
           </w:rPr>
-          <w:instrText xml:space="preserve"> PAGEREF _Toc399270571 \h </w:instrText>
+          <w:instrText xml:space="preserve"> PAGEREF _Toc399776481 \h </w:instrText>
         </w:r>
         <w:r>
           <w:rPr>
@@ -2441,13 +2413,13 @@
           <w:szCs w:val="22"/>
         </w:rPr>
       </w:pPr>
-      <w:hyperlink w:anchor="_Toc399270572" w:history="1">
+      <w:hyperlink w:anchor="_Toc399776482" w:history="1">
         <w:r>
           <w:rPr>
             <w:rStyle w:val="Hyperlink"/>
             <w:noProof/>
           </w:rPr>
-          <w:t>1.6.3 Farmacêutica | Lifescences</w:t>
+          <w:t>1.7.3 Farmacêutica | Lifescences</w:t>
         </w:r>
         <w:r>
           <w:rPr>
@@ -2468,7 +2440,7 @@
             <w:noProof/>
             <w:webHidden/>
           </w:rPr>
-          <w:instrText xml:space="preserve"> PAGEREF _Toc399270572 \h </w:instrText>
+          <w:instrText xml:space="preserve"> PAGEREF _Toc399776482 \h </w:instrText>
         </w:r>
         <w:r>
           <w:rPr>
@@ -2512,13 +2484,13 @@
           <w:szCs w:val="22"/>
         </w:rPr>
       </w:pPr>
-      <w:hyperlink w:anchor="_Toc399270573" w:history="1">
+      <w:hyperlink w:anchor="_Toc399776483" w:history="1">
         <w:r>
           <w:rPr>
             <w:rStyle w:val="Hyperlink"/>
             <w:noProof/>
           </w:rPr>
-          <w:t>1.6.4 Logística e Transporte de Cargas</w:t>
+          <w:t>1.7.4 Logística e Transporte de Cargas</w:t>
         </w:r>
         <w:r>
           <w:rPr>
@@ -2539,7 +2511,7 @@
             <w:noProof/>
             <w:webHidden/>
           </w:rPr>
-          <w:instrText xml:space="preserve"> PAGEREF _Toc399270573 \h </w:instrText>
+          <w:instrText xml:space="preserve"> PAGEREF _Toc399776483 \h </w:instrText>
         </w:r>
         <w:r>
           <w:rPr>
@@ -2583,13 +2555,13 @@
           <w:szCs w:val="22"/>
         </w:rPr>
       </w:pPr>
-      <w:hyperlink w:anchor="_Toc399270574" w:history="1">
+      <w:hyperlink w:anchor="_Toc399776484" w:history="1">
         <w:r>
           <w:rPr>
             <w:rStyle w:val="Hyperlink"/>
             <w:noProof/>
           </w:rPr>
-          <w:t>1.6.5 Manufatura</w:t>
+          <w:t>1.7.5 Manufatura</w:t>
         </w:r>
         <w:r>
           <w:rPr>
@@ -2610,7 +2582,7 @@
             <w:noProof/>
             <w:webHidden/>
           </w:rPr>
-          <w:instrText xml:space="preserve"> PAGEREF _Toc399270574 \h </w:instrText>
+          <w:instrText xml:space="preserve"> PAGEREF _Toc399776484 \h </w:instrText>
         </w:r>
         <w:r>
           <w:rPr>
@@ -2654,13 +2626,13 @@
           <w:szCs w:val="22"/>
         </w:rPr>
       </w:pPr>
-      <w:hyperlink w:anchor="_Toc399270575" w:history="1">
+      <w:hyperlink w:anchor="_Toc399776485" w:history="1">
         <w:r>
           <w:rPr>
             <w:rStyle w:val="Hyperlink"/>
             <w:noProof/>
           </w:rPr>
-          <w:t>1.6.6 Meios de Pagamento</w:t>
+          <w:t>1.7.6 Meios de Pagamento</w:t>
         </w:r>
         <w:r>
           <w:rPr>
@@ -2681,7 +2653,7 @@
             <w:noProof/>
             <w:webHidden/>
           </w:rPr>
-          <w:instrText xml:space="preserve"> PAGEREF _Toc399270575 \h </w:instrText>
+          <w:instrText xml:space="preserve"> PAGEREF _Toc399776485 \h </w:instrText>
         </w:r>
         <w:r>
           <w:rPr>
@@ -2725,13 +2697,13 @@
           <w:szCs w:val="22"/>
         </w:rPr>
       </w:pPr>
-      <w:hyperlink w:anchor="_Toc399270576" w:history="1">
+      <w:hyperlink w:anchor="_Toc399776486" w:history="1">
         <w:r>
           <w:rPr>
             <w:rStyle w:val="Hyperlink"/>
             <w:noProof/>
           </w:rPr>
-          <w:t>1.6.7 Química e Petroquímica</w:t>
+          <w:t>1.7.7 Química e Petroquímica</w:t>
         </w:r>
         <w:r>
           <w:rPr>
@@ -2752,7 +2724,7 @@
             <w:noProof/>
             <w:webHidden/>
           </w:rPr>
-          <w:instrText xml:space="preserve"> PAGEREF _Toc399270576 \h </w:instrText>
+          <w:instrText xml:space="preserve"> PAGEREF _Toc399776486 \h </w:instrText>
         </w:r>
         <w:r>
           <w:rPr>
@@ -2796,13 +2768,13 @@
           <w:szCs w:val="22"/>
         </w:rPr>
       </w:pPr>
-      <w:hyperlink w:anchor="_Toc399270577" w:history="1">
+      <w:hyperlink w:anchor="_Toc399776487" w:history="1">
         <w:r>
           <w:rPr>
             <w:rStyle w:val="Hyperlink"/>
             <w:noProof/>
           </w:rPr>
-          <w:t>1.6.8 Saúde</w:t>
+          <w:t>1.7.8 Saúde</w:t>
         </w:r>
         <w:r>
           <w:rPr>
@@ -2823,7 +2795,7 @@
             <w:noProof/>
             <w:webHidden/>
           </w:rPr>
-          <w:instrText xml:space="preserve"> PAGEREF _Toc399270577 \h </w:instrText>
+          <w:instrText xml:space="preserve"> PAGEREF _Toc399776487 \h </w:instrText>
         </w:r>
         <w:r>
           <w:rPr>
@@ -2867,13 +2839,13 @@
           <w:szCs w:val="22"/>
         </w:rPr>
       </w:pPr>
-      <w:hyperlink w:anchor="_Toc399270578" w:history="1">
+      <w:hyperlink w:anchor="_Toc399776488" w:history="1">
         <w:r>
           <w:rPr>
             <w:rStyle w:val="Hyperlink"/>
             <w:noProof/>
           </w:rPr>
-          <w:t>1.6.9 Seguradoras</w:t>
+          <w:t>1.7.9 Seguradoras</w:t>
         </w:r>
         <w:r>
           <w:rPr>
@@ -2894,7 +2866,7 @@
             <w:noProof/>
             <w:webHidden/>
           </w:rPr>
-          <w:instrText xml:space="preserve"> PAGEREF _Toc399270578 \h </w:instrText>
+          <w:instrText xml:space="preserve"> PAGEREF _Toc399776488 \h </w:instrText>
         </w:r>
         <w:r>
           <w:rPr>
@@ -2939,7 +2911,7 @@
           <w:szCs w:val="22"/>
         </w:rPr>
       </w:pPr>
-      <w:hyperlink w:anchor="_Toc399270579" w:history="1">
+      <w:hyperlink w:anchor="_Toc399776489" w:history="1">
         <w:r>
           <w:rPr>
             <w:rStyle w:val="Hyperlink"/>
@@ -2982,7 +2954,7 @@
             <w:noProof/>
             <w:webHidden/>
           </w:rPr>
-          <w:instrText xml:space="preserve"> PAGEREF _Toc399270579 \h </w:instrText>
+          <w:instrText xml:space="preserve"> PAGEREF _Toc399776489 \h </w:instrText>
         </w:r>
         <w:r>
           <w:rPr>
@@ -3026,7 +2998,7 @@
           <w:szCs w:val="22"/>
         </w:rPr>
       </w:pPr>
-      <w:hyperlink w:anchor="_Toc399270580" w:history="1">
+      <w:hyperlink w:anchor="_Toc399776490" w:history="1">
         <w:r>
           <w:rPr>
             <w:rStyle w:val="Hyperlink"/>
@@ -3053,7 +3025,7 @@
             <w:noProof/>
             <w:webHidden/>
           </w:rPr>
-          <w:instrText xml:space="preserve"> PAGEREF _Toc399270580 \h </w:instrText>
+          <w:instrText xml:space="preserve"> PAGEREF _Toc399776490 \h </w:instrText>
         </w:r>
         <w:r>
           <w:rPr>
@@ -3097,7 +3069,7 @@
           <w:szCs w:val="22"/>
         </w:rPr>
       </w:pPr>
-      <w:hyperlink w:anchor="_Toc399270581" w:history="1">
+      <w:hyperlink w:anchor="_Toc399776491" w:history="1">
         <w:r>
           <w:rPr>
             <w:rStyle w:val="Hyperlink"/>
@@ -3124,7 +3096,7 @@
             <w:noProof/>
             <w:webHidden/>
           </w:rPr>
-          <w:instrText xml:space="preserve"> PAGEREF _Toc399270581 \h </w:instrText>
+          <w:instrText xml:space="preserve"> PAGEREF _Toc399776491 \h </w:instrText>
         </w:r>
         <w:r>
           <w:rPr>
@@ -3168,7 +3140,7 @@
           <w:szCs w:val="22"/>
         </w:rPr>
       </w:pPr>
-      <w:hyperlink w:anchor="_Toc399270582" w:history="1">
+      <w:hyperlink w:anchor="_Toc399776492" w:history="1">
         <w:r>
           <w:rPr>
             <w:rStyle w:val="Hyperlink"/>
@@ -3195,7 +3167,7 @@
             <w:noProof/>
             <w:webHidden/>
           </w:rPr>
-          <w:instrText xml:space="preserve"> PAGEREF _Toc399270582 \h </w:instrText>
+          <w:instrText xml:space="preserve"> PAGEREF _Toc399776492 \h </w:instrText>
         </w:r>
         <w:r>
           <w:rPr>
@@ -3239,7 +3211,7 @@
           <w:szCs w:val="22"/>
         </w:rPr>
       </w:pPr>
-      <w:hyperlink w:anchor="_Toc399270583" w:history="1">
+      <w:hyperlink w:anchor="_Toc399776493" w:history="1">
         <w:r>
           <w:rPr>
             <w:rStyle w:val="Hyperlink"/>
@@ -3266,7 +3238,7 @@
             <w:noProof/>
             <w:webHidden/>
           </w:rPr>
-          <w:instrText xml:space="preserve"> PAGEREF _Toc399270583 \h </w:instrText>
+          <w:instrText xml:space="preserve"> PAGEREF _Toc399776493 \h </w:instrText>
         </w:r>
         <w:r>
           <w:rPr>
@@ -3310,7 +3282,7 @@
           <w:szCs w:val="22"/>
         </w:rPr>
       </w:pPr>
-      <w:hyperlink w:anchor="_Toc399270584" w:history="1">
+      <w:hyperlink w:anchor="_Toc399776494" w:history="1">
         <w:r>
           <w:rPr>
             <w:rStyle w:val="Hyperlink"/>
@@ -3337,7 +3309,7 @@
             <w:noProof/>
             <w:webHidden/>
           </w:rPr>
-          <w:instrText xml:space="preserve"> PAGEREF _Toc399270584 \h </w:instrText>
+          <w:instrText xml:space="preserve"> PAGEREF _Toc399776494 \h </w:instrText>
         </w:r>
         <w:r>
           <w:rPr>
@@ -3381,7 +3353,7 @@
           <w:szCs w:val="22"/>
         </w:rPr>
       </w:pPr>
-      <w:hyperlink w:anchor="_Toc399270585" w:history="1">
+      <w:hyperlink w:anchor="_Toc399776495" w:history="1">
         <w:r>
           <w:rPr>
             <w:rStyle w:val="Hyperlink"/>
@@ -3408,7 +3380,7 @@
             <w:noProof/>
             <w:webHidden/>
           </w:rPr>
-          <w:instrText xml:space="preserve"> PAGEREF _Toc399270585 \h </w:instrText>
+          <w:instrText xml:space="preserve"> PAGEREF _Toc399776495 \h </w:instrText>
         </w:r>
         <w:r>
           <w:rPr>
@@ -3453,7 +3425,7 @@
           <w:szCs w:val="22"/>
         </w:rPr>
       </w:pPr>
-      <w:hyperlink w:anchor="_Toc399270586" w:history="1">
+      <w:hyperlink w:anchor="_Toc399776496" w:history="1">
         <w:r>
           <w:rPr>
             <w:rStyle w:val="Hyperlink"/>
@@ -3496,7 +3468,7 @@
             <w:noProof/>
             <w:webHidden/>
           </w:rPr>
-          <w:instrText xml:space="preserve"> PAGEREF _Toc399270586 \h </w:instrText>
+          <w:instrText xml:space="preserve"> PAGEREF _Toc399776496 \h </w:instrText>
         </w:r>
         <w:r>
           <w:rPr>
@@ -3541,7 +3513,7 @@
           <w:szCs w:val="22"/>
         </w:rPr>
       </w:pPr>
-      <w:hyperlink w:anchor="_Toc399270587" w:history="1">
+      <w:hyperlink w:anchor="_Toc399776497" w:history="1">
         <w:r>
           <w:rPr>
             <w:rStyle w:val="Hyperlink"/>
@@ -3584,7 +3556,7 @@
             <w:noProof/>
             <w:webHidden/>
           </w:rPr>
-          <w:instrText xml:space="preserve"> PAGEREF _Toc399270587 \h </w:instrText>
+          <w:instrText xml:space="preserve"> PAGEREF _Toc399776497 \h </w:instrText>
         </w:r>
         <w:r>
           <w:rPr>
@@ -3628,7 +3600,7 @@
           <w:szCs w:val="22"/>
         </w:rPr>
       </w:pPr>
-      <w:hyperlink w:anchor="_Toc399270588" w:history="1">
+      <w:hyperlink w:anchor="_Toc399776498" w:history="1">
         <w:r>
           <w:rPr>
             <w:rStyle w:val="Hyperlink"/>
@@ -3656,7 +3628,7 @@
             <w:noProof/>
             <w:webHidden/>
           </w:rPr>
-          <w:instrText xml:space="preserve"> PAGEREF _Toc399270588 \h </w:instrText>
+          <w:instrText xml:space="preserve"> PAGEREF _Toc399776498 \h </w:instrText>
         </w:r>
         <w:r>
           <w:rPr>
@@ -3742,7 +3714,7 @@
           <w:szCs w:val="28"/>
         </w:rPr>
       </w:pPr>
-      <w:bookmarkStart w:id="0" w:name="_Toc399270562"/>
+      <w:bookmarkStart w:id="1" w:name="_Toc399776472"/>
       <w:r>
         <w:rPr>
           <w:rFonts w:ascii="Arial" w:hAnsi="Arial" w:cs="Arial"/>
@@ -3751,7 +3723,7 @@
         </w:rPr>
         <w:t>INTRODUÇÃO</w:t>
       </w:r>
-      <w:bookmarkEnd w:id="0"/>
+      <w:bookmarkEnd w:id="1"/>
     </w:p>
     <w:p/>
     <w:p>
@@ -3850,6 +3822,9 @@
       <w:pPr>
         <w:ind w:firstLine="708"/>
         <w:jc w:val="both"/>
+        <w:rPr>
+          <w:rFonts w:cs="Arial"/>
+        </w:rPr>
       </w:pPr>
       <w:r>
         <w:rPr>
@@ -4104,6 +4079,11 @@
         </w:rPr>
         <w:t>solicitações do cliente. Solicitações que chegam</w:t>
       </w:r>
+    </w:p>
+    <w:p>
+      <w:pPr>
+        <w:jc w:val="both"/>
+      </w:pPr>
       <w:r>
         <w:br w:type="page"/>
       </w:r>
@@ -4123,14 +4103,17 @@
       <w:pPr>
         <w:pStyle w:val="Ttulo2"/>
       </w:pPr>
-      <w:bookmarkStart w:id="1" w:name="_Toc399270563"/>
-      <w:r>
-        <w:t xml:space="preserve">1.1 </w:t>
+      <w:bookmarkStart w:id="2" w:name="_Toc399776473"/>
+      <w:r>
+        <w:t>1.1</w:t>
+      </w:r>
+      <w:r>
+        <w:t xml:space="preserve"> </w:t>
       </w:r>
       <w:r>
         <w:t>Identificação da empresa</w:t>
       </w:r>
-      <w:bookmarkEnd w:id="1"/>
+      <w:bookmarkEnd w:id="2"/>
       <w:r>
         <w:t xml:space="preserve"> </w:t>
       </w:r>
@@ -4147,32 +4130,6 @@
           <w:rFonts w:cs="Arial"/>
         </w:rPr>
       </w:pPr>
-      <w:r>
-        <w:rPr>
-          <w:rFonts w:cs="Arial"/>
-        </w:rPr>
-        <w:t>Presente no mercado há 24 anos, a Cast é uma empresa nacional de Tecnologia da Informação que atua em integração, outsourcing e consultoria de TI, com</w:t>
-      </w:r>
-      <w:r>
-        <w:rPr>
-          <w:rStyle w:val="apple-converted-space"/>
-          <w:rFonts w:cs="Arial"/>
-        </w:rPr>
-        <w:t> </w:t>
-      </w:r>
-      <w:r>
-        <w:rPr>
-          <w:rStyle w:val="Forte"/>
-          <w:rFonts w:cs="Arial"/>
-        </w:rPr>
-        <w:t>larga experiência em grandes projetos</w:t>
-      </w:r>
-      <w:r>
-        <w:rPr>
-          <w:rFonts w:cs="Arial"/>
-        </w:rPr>
-        <w:t>. Com faturamento de R$ 271 milhões em 2013, a companhia tem mantido uma taxa de crescimento anual, desde 2008, de 25% ao ano. Além do Brasil, a empresa opera na Argentina e nos Estados Unidos, com foco em inovação, Pesquisa &amp; Desenvolvimento, alianças e parcerias, qualidade corporativa e inteligência de mercado e conta com dois mil funcionários altamente qualificados e certificados.</w:t>
-      </w:r>
     </w:p>
     <w:p>
       <w:pPr>
@@ -4190,6 +4147,45 @@
         <w:rPr>
           <w:rFonts w:cs="Arial"/>
         </w:rPr>
+        <w:t>Presente no mercado há 24 anos, a Cast é uma empresa nacional de Tecnologia da Informação que atua em integração, outsourcing e consultoria de TI, com</w:t>
+      </w:r>
+      <w:r>
+        <w:rPr>
+          <w:rStyle w:val="apple-converted-space"/>
+          <w:rFonts w:cs="Arial"/>
+        </w:rPr>
+        <w:t> </w:t>
+      </w:r>
+      <w:r>
+        <w:rPr>
+          <w:rStyle w:val="Forte"/>
+          <w:rFonts w:cs="Arial"/>
+        </w:rPr>
+        <w:t>larga experiência em grandes projetos</w:t>
+      </w:r>
+      <w:r>
+        <w:rPr>
+          <w:rFonts w:cs="Arial"/>
+        </w:rPr>
+        <w:t>. Com faturamento de R$ 271 milhões em 2013, a companhia tem mantido uma taxa de crescimento anual, desde 2008, de 25% ao ano. Além do Brasil, a empresa opera na Argentina e nos Estados Unidos, com foco em inovação, Pesquisa &amp; Desenvolvimento, alianças e parcerias, qualidade corporativa e inteligência de mercado e conta com dois mil funcionários altamente qualificados e certificados.</w:t>
+      </w:r>
+    </w:p>
+    <w:p>
+      <w:pPr>
+        <w:pStyle w:val="NormalWeb"/>
+        <w:shd w:val="clear" w:color="auto" w:fill="FFFFFF"/>
+        <w:spacing w:before="0" w:beforeAutospacing="0" w:after="0" w:afterAutospacing="0"/>
+        <w:ind w:firstLine="708"/>
+        <w:jc w:val="both"/>
+        <w:textAlignment w:val="baseline"/>
+        <w:rPr>
+          <w:rFonts w:cs="Arial"/>
+        </w:rPr>
+      </w:pPr>
+      <w:r>
+        <w:rPr>
+          <w:rFonts w:cs="Arial"/>
+        </w:rPr>
         <w:t>A Cast tem grande expertise no setor público, segmento do qual nasceu e se desenvolveu. Hoje ela é reconhecida pelo IDC como a</w:t>
       </w:r>
       <w:r>
@@ -4282,13 +4278,13 @@
           <w:numId w:val="21"/>
         </w:numPr>
       </w:pPr>
-      <w:bookmarkStart w:id="2" w:name="_Toc399270564"/>
+      <w:bookmarkStart w:id="3" w:name="_Toc399776474"/>
       <w:r>
         <w:t>Histórico da empresa</w:t>
       </w:r>
-      <w:bookmarkEnd w:id="2"/>
-      <w:r>
-        <w:t xml:space="preserve">  </w:t>
+      <w:bookmarkEnd w:id="3"/>
+      <w:r>
+        <w:t xml:space="preserve"> </w:t>
       </w:r>
     </w:p>
     <w:p>
@@ -4301,6 +4297,7 @@
     </w:p>
     <w:p>
       <w:pPr>
+        <w:ind w:firstLine="709"/>
         <w:jc w:val="both"/>
         <w:rPr>
           <w:rFonts w:cs="Arial"/>
@@ -4536,11 +4533,11 @@
           <w:numId w:val="21"/>
         </w:numPr>
       </w:pPr>
-      <w:bookmarkStart w:id="3" w:name="_Toc399270565"/>
+      <w:bookmarkStart w:id="4" w:name="_Toc399776475"/>
       <w:r>
         <w:t>Missão da empresa</w:t>
       </w:r>
-      <w:bookmarkEnd w:id="3"/>
+      <w:bookmarkEnd w:id="4"/>
     </w:p>
     <w:p>
       <w:pPr>
@@ -4554,11 +4551,7 @@
         <w:t>.</w:t>
       </w:r>
     </w:p>
-    <w:p>
-      <w:r>
-        <w:br w:type="page"/>
-      </w:r>
-    </w:p>
+    <w:p/>
     <w:p>
       <w:pPr>
         <w:pStyle w:val="Ttulo2"/>
@@ -4567,19 +4560,18 @@
           <w:numId w:val="21"/>
         </w:numPr>
       </w:pPr>
-      <w:bookmarkStart w:id="4" w:name="_Toc399270566"/>
-      <w:r>
-        <w:lastRenderedPageBreak/>
+      <w:bookmarkStart w:id="5" w:name="_Toc399776476"/>
+      <w:r>
         <w:t>Estrutura da empresa</w:t>
       </w:r>
-      <w:bookmarkEnd w:id="4"/>
+      <w:bookmarkEnd w:id="5"/>
       <w:r>
         <w:t xml:space="preserve"> </w:t>
       </w:r>
     </w:p>
     <w:p>
       <w:pPr>
-        <w:ind w:left="709"/>
+        <w:ind w:firstLine="576"/>
         <w:jc w:val="both"/>
         <w:rPr>
           <w:rFonts w:cs="Arial"/>
@@ -4589,26 +4581,65 @@
         <w:rPr>
           <w:rFonts w:cs="Arial"/>
         </w:rPr>
-        <w:t>Empresa com sede no Brasil, situada na cidade de Belo Horizonte, possui em seu quadro de colaboradores 2000 pessoas</w:t>
-      </w:r>
-      <w:bookmarkStart w:id="5" w:name="_GoBack"/>
-      <w:bookmarkEnd w:id="5"/>
+        <w:t>Empresa</w:t>
+      </w:r>
+      <w:r>
+        <w:rPr>
+          <w:rFonts w:cs="Arial"/>
+        </w:rPr>
+        <w:t xml:space="preserve"> brasileira</w:t>
+      </w:r>
+      <w:r>
+        <w:rPr>
+          <w:rFonts w:cs="Arial"/>
+        </w:rPr>
+        <w:t xml:space="preserve"> fundada em 27 de junho de 1990, na cidade de Brasília </w:t>
+      </w:r>
+      <w:r>
+        <w:rPr>
+          <w:rFonts w:cs="Arial"/>
+        </w:rPr>
+        <w:t>com sede situada na cidade de Belo Horizonte</w:t>
+      </w:r>
+      <w:r>
+        <w:rPr>
+          <w:rFonts w:cs="Arial"/>
+        </w:rPr>
+        <w:t>, fazendo parte de do Cast Group, que possui ainda mais duas outras empresas que como à Cast Informática também pertence ao setor de TI. A Cast possui em seu quadro de colaboradores 2000 pessoas, que estão divididos em suas seis unidades; Araraquara, Belo Horizonte, Brasília, Fortaleza, Rio de Janeiro e São Paulo.</w:t>
+      </w:r>
     </w:p>
     <w:p>
       <w:pPr>
         <w:pStyle w:val="Ttulo2"/>
       </w:pPr>
-      <w:bookmarkStart w:id="6" w:name="_Toc399270567"/>
+      <w:bookmarkStart w:id="6" w:name="_Toc399776477"/>
       <w:r>
         <w:t>1.5 Organograma</w:t>
       </w:r>
       <w:bookmarkEnd w:id="6"/>
     </w:p>
     <w:p>
+      <w:r>
+        <w:br w:type="page"/>
+      </w:r>
+    </w:p>
+    <w:p>
+      <w:pPr>
+        <w:rPr>
+          <w:rFonts w:cs="Arial"/>
+          <w:b/>
+          <w:iCs/>
+          <w:kern w:val="32"/>
+          <w:sz w:val="28"/>
+          <w:szCs w:val="28"/>
+        </w:rPr>
+      </w:pPr>
+    </w:p>
+    <w:p>
       <w:pPr>
         <w:pStyle w:val="Ttulo2"/>
       </w:pPr>
-      <w:bookmarkStart w:id="7" w:name="_Toc399270568"/>
+      <w:bookmarkStart w:id="7" w:name="_Toc399776478"/>
       <w:r>
         <w:t>1.</w:t>
       </w:r>
@@ -4628,33 +4659,24 @@
     </w:p>
     <w:p>
       <w:pPr>
-        <w:pStyle w:val="PargrafodaLista"/>
-        <w:rPr>
-          <w:rFonts w:cs="Arial"/>
-        </w:rPr>
-      </w:pPr>
-    </w:p>
-    <w:p>
-      <w:pPr>
-        <w:ind w:left="705"/>
-        <w:rPr>
-          <w:rFonts w:cs="Arial"/>
-        </w:rPr>
-      </w:pPr>
-      <w:r>
-        <w:rPr>
-          <w:rFonts w:cs="Arial"/>
-        </w:rPr>
-        <w:t>xxxxxxxxxxxxxxxxxxxxxxxxxxxxxxxxxxxxxxxxxxxxxxxxxxxxxxxxxxxxxxxxxxxxxxxxxxxxxxxxxxxxxxxxxxxxxxxxxxxxxxxxxxxxxxxxxxxxxxxxxxxxxxxxxxxxxxxxxxxxxxxxxxxxxxxxxxxxxxxxxxxxxxxxxxxxxxxxxxxxxxxxxxxxxxxxxxxxxxxxxxxxxxxxxxxxxxxxxxxxxxxxxxxxxxxxxxxxxxxxxxxxxxxxxxxxxxxxxxxxxxxxxxxxxxxxxxxxxxxxxxxxxxxxxxxxxxxxxxxxxxxxxxxxxxxxxxxxxxxxxxxxxxxxxxxxxxxxxxxxxxxxxxxxxxxxxxxxxxxxxxxxxxxxxxxxxxxxxxxxxxxxxxxxxxxxxxxxxxxxxxxxxxxxxxxxxxxxxxxxxxxxxxxxxxxxxxxxxxxxxxxxxxxxxxxxxxxxxxxxxxxxxxxxxxxxxxxxxxxxxxxxxxxxxxxxxxxxxxxxxxxxxxxxxxxxxxxxxxxxxxxxxxxxxxxxxxxxxxxxxxxxxxxxxxxxxxxxxxxxxxxxxxxxxxxxxxxxxxxxxxxxxxxxxxxxxxxxxxxxxxxxxxxxxxxxxxxxxxxxxxxxxxxxxxxxxxxxxxxxxxxxxxxxxxxxxxxxxxxxxxxxxxxxxxxxxxxxxxxxxxxxxxxxxxx</w:t>
-      </w:r>
-    </w:p>
-    <w:p>
-      <w:pPr>
-        <w:pStyle w:val="PargrafodaLista"/>
-        <w:rPr>
-          <w:rFonts w:cs="Arial"/>
-        </w:rPr>
-      </w:pPr>
+        <w:ind w:firstLine="709"/>
+        <w:jc w:val="both"/>
+        <w:rPr>
+          <w:rFonts w:cs="Arial"/>
+        </w:rPr>
+      </w:pPr>
+      <w:r>
+        <w:rPr>
+          <w:rFonts w:cs="Arial"/>
+        </w:rPr>
+        <w:t xml:space="preserve">A Empresa Cast possui como produto softwares que foram produzidos atendendo única e exclusivamente o seu cliente, tornando o desenvolvimento do determinado software singular. </w:t>
+      </w:r>
+      <w:r>
+        <w:rPr>
+          <w:rFonts w:cs="Arial"/>
+        </w:rPr>
+        <w:t>Não tendo softwares prontos para seus clientes, e sempre fazendo software sobre medidas para o cliente que solicitou determinada solução.</w:t>
+      </w:r>
     </w:p>
     <w:p>
       <w:pPr>
@@ -4667,7 +4689,7 @@
       <w:pPr>
         <w:pStyle w:val="Ttulo2"/>
       </w:pPr>
-      <w:bookmarkStart w:id="8" w:name="_Toc399270569"/>
+      <w:bookmarkStart w:id="8" w:name="_Toc399776479"/>
       <w:r>
         <w:t>1.</w:t>
       </w:r>
@@ -4699,7 +4721,7 @@
       <w:pPr>
         <w:pStyle w:val="Ttulo3"/>
       </w:pPr>
-      <w:bookmarkStart w:id="9" w:name="_Toc399270570"/>
+      <w:bookmarkStart w:id="9" w:name="_Toc399776480"/>
       <w:r>
         <w:t>1.</w:t>
       </w:r>
@@ -4717,6 +4739,7 @@
     <w:p/>
     <w:p>
       <w:pPr>
+        <w:ind w:firstLine="426"/>
         <w:jc w:val="both"/>
       </w:pPr>
       <w:r>
@@ -4920,32 +4943,37 @@
         <w:jc w:val="both"/>
       </w:pPr>
       <w:r>
+        <w:t>As mais importantes agências de arrecadação, como a Receita Federal e as Secretarias de Fazenda Estaduais e municipais contam com os serviços da Cast para ajudá-las a desenvolver sistemas fiscais confiáveis. Atendemos quatro das cinco maiores agências de arrecadação no país, dentre elas a Secretaria da Fazenda do Estado de São Paulo e a Receita Federal.</w:t>
+      </w:r>
+    </w:p>
+    <w:p>
+      <w:pPr>
+        <w:jc w:val="both"/>
+      </w:pPr>
+      <w:r>
+        <w:t>Há vários anos desenvolvemos e suportamos os mais diversos sistemas do Ministério da Saúde, desenvolvemos projetos no Supremo Tribunal Federal, administramos a infraestrutura do INEP, entre vários outros projetos.</w:t>
+      </w:r>
+    </w:p>
+    <w:p>
+      <w:pPr>
+        <w:rPr>
+          <w:rFonts w:ascii="inherit" w:hAnsi="inherit"/>
+        </w:rPr>
+      </w:pPr>
+      <w:r>
+        <w:rPr>
+          <w:rFonts w:ascii="inherit" w:hAnsi="inherit"/>
+        </w:rPr>
+        <w:br w:type="page"/>
+      </w:r>
+    </w:p>
+    <w:p>
+      <w:pPr>
+        <w:pStyle w:val="Ttulo3"/>
+      </w:pPr>
+      <w:bookmarkStart w:id="10" w:name="_Toc399776481"/>
+      <w:r>
         <w:lastRenderedPageBreak/>
-        <w:t>As mais importantes agências de arrecadação, como a Receita Federal e as Secretarias de Fazenda Estaduais e municipais contam com os serviços da Cast para ajudá-las a desenvolver sistemas fiscais confiáveis. Atendemos quatro das cinco maiores agências de arrecadação no país, dentre elas a Secretaria da Fazenda do Estado de São Paulo e a Receita Federal.</w:t>
-      </w:r>
-    </w:p>
-    <w:p>
-      <w:pPr>
-        <w:jc w:val="both"/>
-      </w:pPr>
-      <w:r>
-        <w:t>Há vários anos desenvolvemos e suportamos os mais diversos sistemas do Ministério da Saúde, desenvolvemos projetos no Supremo Tribunal Federal, administramos a infraestrutura do INEP, entre vários outros projetos.</w:t>
-      </w:r>
-    </w:p>
-    <w:p>
-      <w:pPr>
-        <w:pStyle w:val="PargrafodaLista"/>
-        <w:rPr>
-          <w:rFonts w:ascii="inherit" w:hAnsi="inherit"/>
-        </w:rPr>
-      </w:pPr>
-    </w:p>
-    <w:p>
-      <w:pPr>
-        <w:pStyle w:val="Ttulo3"/>
-      </w:pPr>
-      <w:bookmarkStart w:id="10" w:name="_Toc399270571"/>
-      <w:r>
         <w:t>1.</w:t>
       </w:r>
       <w:r>
@@ -5141,7 +5169,7 @@
       <w:pPr>
         <w:pStyle w:val="Ttulo3"/>
       </w:pPr>
-      <w:bookmarkStart w:id="11" w:name="_Toc399270572"/>
+      <w:bookmarkStart w:id="11" w:name="_Toc399776482"/>
       <w:r>
         <w:t>1.</w:t>
       </w:r>
@@ -5188,7 +5216,7 @@
       <w:pPr>
         <w:pStyle w:val="Ttulo3"/>
       </w:pPr>
-      <w:bookmarkStart w:id="12" w:name="_Toc399270573"/>
+      <w:bookmarkStart w:id="12" w:name="_Toc399776483"/>
       <w:r>
         <w:t>1.7</w:t>
       </w:r>
@@ -5214,51 +5242,65 @@
         <w:jc w:val="both"/>
       </w:pPr>
       <w:r>
+        <w:t>Em linha com esse movimento, a Cast oferece um amplo portfólio de produtos e serviços para o segmento, como soluções analíticas, sistemas de gestão empresarial, gestão de conteúdo (ECM), CRM, soluções fiscais, aplicativos para dispositivos móveis, entre outras.</w:t>
+      </w:r>
+    </w:p>
+    <w:p>
+      <w:pPr>
+        <w:jc w:val="both"/>
+      </w:pPr>
+      <w:r>
+        <w:t>Atendemos importantes empresas no setor, dentre elas, uma das maiores corporações brasileiras, com negócios em Energia e Infraestrutura.</w:t>
+      </w:r>
+    </w:p>
+    <w:p>
+      <w:r>
+        <w:br w:type="page"/>
+      </w:r>
+    </w:p>
+    <w:p>
+      <w:pPr>
+        <w:pStyle w:val="Ttulo3"/>
+      </w:pPr>
+      <w:bookmarkStart w:id="13" w:name="_Toc399776484"/>
+      <w:r>
         <w:lastRenderedPageBreak/>
-        <w:t>Em linha com esse movimento, a Cast oferece um amplo portfólio de produtos e serviços para o segmento, como soluções analíticas, sistemas de gestão empresarial, gestão de conteúdo (ECM), CRM, soluções fiscais, aplicativos para dispositivos móveis, entre outras.</w:t>
-      </w:r>
+        <w:t>1.7</w:t>
+      </w:r>
+      <w:r>
+        <w:t>.</w:t>
+      </w:r>
+      <w:r>
+        <w:t>5</w:t>
+      </w:r>
+      <w:r>
+        <w:t xml:space="preserve"> </w:t>
+      </w:r>
+      <w:r>
+        <w:t>Manufatura</w:t>
+      </w:r>
+      <w:bookmarkEnd w:id="13"/>
+    </w:p>
+    <w:p>
+      <w:pPr>
+        <w:rPr>
+          <w:rFonts w:cs="Arial"/>
+        </w:rPr>
+      </w:pPr>
     </w:p>
     <w:p>
       <w:pPr>
         <w:jc w:val="both"/>
-      </w:pPr>
-      <w:r>
-        <w:t>Atendemos importantes empresas no setor, dentre elas, uma das maiores corporações brasileiras, com negócios em Energia e Infraestrutura.</w:t>
-      </w:r>
-    </w:p>
-    <w:p>
-      <w:pPr>
-        <w:spacing w:after="160" w:line="259" w:lineRule="auto"/>
-      </w:pPr>
-    </w:p>
-    <w:p>
-      <w:pPr>
-        <w:pStyle w:val="Ttulo3"/>
-      </w:pPr>
-      <w:bookmarkStart w:id="13" w:name="_Toc399270574"/>
-      <w:r>
-        <w:t>1.7</w:t>
-      </w:r>
-      <w:r>
-        <w:t>.</w:t>
-      </w:r>
-      <w:r>
-        <w:t>5</w:t>
-      </w:r>
-      <w:r>
-        <w:t xml:space="preserve"> </w:t>
-      </w:r>
-      <w:r>
-        <w:t>Manufatura</w:t>
-      </w:r>
-      <w:bookmarkEnd w:id="13"/>
-    </w:p>
-    <w:p>
-      <w:pPr>
-        <w:rPr>
-          <w:rFonts w:cs="Arial"/>
-        </w:rPr>
-      </w:pPr>
+        <w:rPr>
+          <w:rFonts w:cs="Arial"/>
+        </w:rPr>
+      </w:pPr>
+      <w:r>
+        <w:rPr>
+          <w:rFonts w:cs="Arial"/>
+        </w:rPr>
+        <w:t>A Cast possui uma extensa oferta de soluções e serviços aplicáveis aos mais variados tipos de indústria, integrando seus processos de negócio, como produção, vendas, logística e distribuição.</w:t>
+      </w:r>
     </w:p>
     <w:p>
       <w:pPr>
@@ -5271,35 +5313,7 @@
         <w:rPr>
           <w:rFonts w:cs="Arial"/>
         </w:rPr>
-        <w:t>A Cast possui uma extensa oferta de soluções e serviços aplicáveis aos mais variados tipos de indústria, integrando seus processos de negócio, como produção, vendas, logística e distribuição.</w:t>
-      </w:r>
-    </w:p>
-    <w:p>
-      <w:pPr>
-        <w:jc w:val="both"/>
-        <w:rPr>
-          <w:rFonts w:cs="Arial"/>
-        </w:rPr>
-      </w:pPr>
-      <w:r>
-        <w:rPr>
-          <w:rFonts w:cs="Arial"/>
-        </w:rPr>
-        <w:t xml:space="preserve">Nós apoiamos empresas de Manufatura dos mais variados segmentos: Indústrias de Base, Farmacêutico, Bens de Consumo, Automotivo, Autopeças, </w:t>
-      </w:r>
-      <w:proofErr w:type="spellStart"/>
-      <w:r>
-        <w:rPr>
-          <w:rFonts w:cs="Arial"/>
-        </w:rPr>
-        <w:t>Metalmecânico</w:t>
-      </w:r>
-      <w:proofErr w:type="spellEnd"/>
-      <w:r>
-        <w:rPr>
-          <w:rFonts w:cs="Arial"/>
-        </w:rPr>
-        <w:t>, Metalurgia, Siderurgia e outros.</w:t>
+        <w:t>Nós apoiamos empresas de Manufatura dos mais variados segmentos: Indústrias de Base, Farmacêutico, Bens de Consumo, Automotivo, Autopeças, Metalmecânico, Metalurgia, Siderurgia e outros.</w:t>
       </w:r>
     </w:p>
     <w:p>
@@ -5403,14 +5417,13 @@
         </w:rPr>
         <w:t xml:space="preserve">Atendimento a normas de </w:t>
       </w:r>
-      <w:proofErr w:type="spellStart"/>
-      <w:r>
-        <w:rPr>
-          <w:rFonts w:cs="Arial"/>
+      <w:r>
+        <w:rPr>
+          <w:rFonts w:cs="Arial"/>
+          <w:i/>
         </w:rPr>
         <w:t>compliance</w:t>
       </w:r>
-      <w:proofErr w:type="spellEnd"/>
       <w:r>
         <w:rPr>
           <w:rFonts w:cs="Arial"/>
@@ -5437,7 +5450,7 @@
       <w:pPr>
         <w:pStyle w:val="Ttulo3"/>
       </w:pPr>
-      <w:bookmarkStart w:id="14" w:name="_Toc399270575"/>
+      <w:bookmarkStart w:id="14" w:name="_Toc399776485"/>
       <w:r>
         <w:t>1.7</w:t>
       </w:r>
@@ -5478,7 +5491,7 @@
       <w:pPr>
         <w:pStyle w:val="Ttulo3"/>
       </w:pPr>
-      <w:bookmarkStart w:id="15" w:name="_Toc399270576"/>
+      <w:bookmarkStart w:id="15" w:name="_Toc399776486"/>
       <w:r>
         <w:t>1.7</w:t>
       </w:r>
@@ -5503,15 +5516,28 @@
         <w:jc w:val="both"/>
       </w:pPr>
       <w:r>
-        <w:t>Nossas soluções incluem consultoria, Business Intelligence (BI), sistemas de gestão empresarial, Gestão de Conteúdo, entre outras soluções. Ajudamos nossos clientes a terem maior eficiência e controle em seus processos. Temos importantes cases de sucesso, entre eles um projeto desenvolvido na maior fabricante de resinas de PVC da América Latina.</w:t>
-      </w:r>
-    </w:p>
-    <w:p/>
+        <w:t xml:space="preserve">Nossas soluções incluem consultoria, </w:t>
+      </w:r>
+      <w:r>
+        <w:rPr>
+          <w:i/>
+        </w:rPr>
+        <w:t>Business Intelligence</w:t>
+      </w:r>
+      <w:r>
+        <w:t xml:space="preserve"> (BI), sistemas de gestão empresarial, Gestão de Conteúdo, entre outras soluções. Ajudamos nossos clientes a terem maior eficiência e controle em seus processos. Temos importantes cases de sucesso, entre eles um projeto desenvolvido na maior fabricante de resinas de PVC da América Latina.</w:t>
+      </w:r>
+    </w:p>
+    <w:p>
+      <w:r>
+        <w:br w:type="page"/>
+      </w:r>
+    </w:p>
     <w:p>
       <w:pPr>
         <w:pStyle w:val="Ttulo3"/>
       </w:pPr>
-      <w:bookmarkStart w:id="16" w:name="_Toc399270577"/>
+      <w:bookmarkStart w:id="16" w:name="_Toc399776487"/>
       <w:r>
         <w:lastRenderedPageBreak/>
         <w:t>1.7</w:t>
@@ -5553,7 +5579,7 @@
       <w:pPr>
         <w:pStyle w:val="Ttulo3"/>
       </w:pPr>
-      <w:bookmarkStart w:id="17" w:name="_Toc399270578"/>
+      <w:bookmarkStart w:id="17" w:name="_Toc399776488"/>
       <w:r>
         <w:t>1.7</w:t>
       </w:r>
@@ -5578,37 +5604,51 @@
         <w:jc w:val="both"/>
       </w:pPr>
       <w:r>
-        <w:t xml:space="preserve">Nossas soluções para o setor vão desde sistemas de gestão empresarial e de conteúdo, e melhoria de sistemas legados até ferramentas analíticas e soluções customizadas de acordo com a necessidade da seguradora, como tecnologias </w:t>
-      </w:r>
-      <w:proofErr w:type="spellStart"/>
-      <w:r>
-        <w:t>anti-fraude</w:t>
-      </w:r>
-      <w:proofErr w:type="spellEnd"/>
+        <w:t xml:space="preserve">Nossas soluções para o setor vão desde sistemas de gestão empresarial e de conteúdo, e melhoria de sistemas legados até ferramentas analíticas e soluções customizadas de acordo com a necessidade da seguradora, como tecnologias anti-fraude, </w:t>
+      </w:r>
+      <w:r>
+        <w:rPr>
+          <w:i/>
+          <w:u w:val="single"/>
+        </w:rPr>
+        <w:t>compliance</w:t>
+      </w:r>
       <w:r>
         <w:t xml:space="preserve">, </w:t>
       </w:r>
-      <w:proofErr w:type="spellStart"/>
-      <w:r>
-        <w:t>compliance</w:t>
-      </w:r>
-      <w:proofErr w:type="spellEnd"/>
+      <w:r>
+        <w:rPr>
+          <w:i/>
+        </w:rPr>
+        <w:t>risk</w:t>
+      </w:r>
+      <w:r>
+        <w:t xml:space="preserve"> </w:t>
+      </w:r>
+      <w:r>
+        <w:rPr>
+          <w:i/>
+        </w:rPr>
+        <w:t>management</w:t>
+      </w:r>
       <w:r>
         <w:t xml:space="preserve">, </w:t>
       </w:r>
-      <w:proofErr w:type="spellStart"/>
-      <w:r>
-        <w:t>risk</w:t>
-      </w:r>
-      <w:proofErr w:type="spellEnd"/>
-      <w:r>
-        <w:t xml:space="preserve"> management, core </w:t>
-      </w:r>
-      <w:proofErr w:type="spellStart"/>
-      <w:r>
+      <w:r>
+        <w:rPr>
+          <w:i/>
+        </w:rPr>
+        <w:t>core</w:t>
+      </w:r>
+      <w:r>
+        <w:t xml:space="preserve"> </w:t>
+      </w:r>
+      <w:r>
+        <w:rPr>
+          <w:i/>
+        </w:rPr>
         <w:t>insurance</w:t>
       </w:r>
-      <w:proofErr w:type="spellEnd"/>
       <w:r>
         <w:t xml:space="preserve"> e automação de processos. Entre nossos clientes estão as maiores seguradoras do país</w:t>
       </w:r>
@@ -5634,7 +5674,7 @@
       <w:r>
         <w:br w:type="page"/>
       </w:r>
-      <w:bookmarkStart w:id="18" w:name="_Toc399270579"/>
+      <w:bookmarkStart w:id="18" w:name="_Toc399776489"/>
       <w:r>
         <w:lastRenderedPageBreak/>
         <w:t>ATIVIDADES DESENVOLVIDAS</w:t>
@@ -5652,7 +5692,7 @@
       <w:pPr>
         <w:pStyle w:val="Ttulo2"/>
       </w:pPr>
-      <w:bookmarkStart w:id="19" w:name="_Toc399270580"/>
+      <w:bookmarkStart w:id="19" w:name="_Toc399776490"/>
       <w:r>
         <w:t>2.1  Proposta de estágio</w:t>
       </w:r>
@@ -5710,7 +5750,7 @@
       <w:pPr>
         <w:pStyle w:val="Ttulo2"/>
       </w:pPr>
-      <w:bookmarkStart w:id="20" w:name="_Toc399270581"/>
+      <w:bookmarkStart w:id="20" w:name="_Toc399776491"/>
       <w:r>
         <w:t>2.2 Trabalho desenvolvido</w:t>
       </w:r>
@@ -5764,7 +5804,7 @@
       <w:pPr>
         <w:pStyle w:val="Ttulo2"/>
       </w:pPr>
-      <w:bookmarkStart w:id="21" w:name="_Toc399270582"/>
+      <w:bookmarkStart w:id="21" w:name="_Toc399776492"/>
       <w:r>
         <w:t>2.3 Área em que o estágio foi desenvolvido.</w:t>
       </w:r>
@@ -5825,7 +5865,7 @@
       <w:pPr>
         <w:pStyle w:val="Ttulo2"/>
       </w:pPr>
-      <w:bookmarkStart w:id="22" w:name="_Toc399270583"/>
+      <w:bookmarkStart w:id="22" w:name="_Toc399776493"/>
       <w:r>
         <w:t>2.4 Mapeamento das áreas de Sistemas de Informação(SI) e Tecnologias de Informação (TI) existentes na EMPRESA.</w:t>
       </w:r>
@@ -5849,7 +5889,7 @@
       <w:pPr>
         <w:pStyle w:val="Ttulo2"/>
       </w:pPr>
-      <w:bookmarkStart w:id="23" w:name="_Toc399270584"/>
+      <w:bookmarkStart w:id="23" w:name="_Toc399776494"/>
       <w:r>
         <w:t>2.5 Descrição conceitual de métodos, ferramentas, recursos estudados/usados no estágio</w:t>
       </w:r>
@@ -5873,7 +5913,7 @@
       <w:pPr>
         <w:pStyle w:val="Ttulo2"/>
       </w:pPr>
-      <w:bookmarkStart w:id="24" w:name="_Toc399270585"/>
+      <w:bookmarkStart w:id="24" w:name="_Toc399776495"/>
       <w:r>
         <w:t>2.6 Participação em treinamentos.</w:t>
       </w:r>
@@ -5916,7 +5956,7 @@
       <w:r>
         <w:br w:type="page"/>
       </w:r>
-      <w:bookmarkStart w:id="25" w:name="_Toc399270586"/>
+      <w:bookmarkStart w:id="25" w:name="_Toc399776496"/>
       <w:r>
         <w:lastRenderedPageBreak/>
         <w:t>CRONOGRAMA DE REALIZAÇÃO DO ESTÁGIO</w:t>
@@ -6027,7 +6067,7 @@
       <w:r>
         <w:br w:type="page"/>
       </w:r>
-      <w:bookmarkStart w:id="26" w:name="_Toc399270587"/>
+      <w:bookmarkStart w:id="26" w:name="_Toc399776497"/>
       <w:r>
         <w:lastRenderedPageBreak/>
         <w:t>COMENTÁRIOS E CONCLUSÕES</w:t>
@@ -6076,7 +6116,7 @@
         </w:rPr>
         <w:br w:type="page"/>
       </w:r>
-      <w:bookmarkStart w:id="27" w:name="_Toc399270588"/>
+      <w:bookmarkStart w:id="27" w:name="_Toc399776498"/>
       <w:r>
         <w:rPr>
           <w:rStyle w:val="Forte"/>
@@ -10040,6 +10080,7 @@
   <w:style w:type="character" w:default="1" w:styleId="Fontepargpadro">
     <w:name w:val="Default Paragraph Font"/>
     <w:uiPriority w:val="1"/>
+    <w:semiHidden/>
     <w:unhideWhenUsed/>
   </w:style>
   <w:style w:type="table" w:default="1" w:styleId="Tabelanormal">
@@ -10764,7 +10805,7 @@
 </file>
 
 <file path=customXml/itemProps1.xml><?xml version="1.0" encoding="utf-8"?>
-<ds:datastoreItem xmlns:ds="http://schemas.openxmlformats.org/officeDocument/2006/customXml" ds:itemID="{98681920-D091-4F23-BC78-072FC1D5A8B3}">
+<ds:datastoreItem xmlns:ds="http://schemas.openxmlformats.org/officeDocument/2006/customXml" ds:itemID="{45530FA1-A886-454A-9D15-63AF23BAFBF2}">
   <ds:schemaRefs>
     <ds:schemaRef ds:uri="http://schemas.openxmlformats.org/officeDocument/2006/bibliography"/>
   </ds:schemaRefs>

</xml_diff>